<commit_message>
added the ne2w reusme and api docs link
</commit_message>
<xml_diff>
--- a/Resume.docx
+++ b/Resume.docx
@@ -1,6 +1,6 @@
 
 <file path=word/document.xml><?xml version="1.0" encoding="utf-8"?>
-<w:document xmlns:wpc="http://schemas.microsoft.com/office/word/2010/wordprocessingCanvas" xmlns:cx="http://schemas.microsoft.com/office/drawing/2014/chartex" xmlns:cx1="http://schemas.microsoft.com/office/drawing/2015/9/8/chartex" xmlns:cx2="http://schemas.microsoft.com/office/drawing/2015/10/21/chartex" xmlns:cx3="http://schemas.microsoft.com/office/drawing/2016/5/9/chartex" xmlns:cx4="http://schemas.microsoft.com/office/drawing/2016/5/10/chartex" xmlns:cx5="http://schemas.microsoft.com/office/drawing/2016/5/11/chartex" xmlns:cx6="http://schemas.microsoft.com/office/drawing/2016/5/12/chartex" xmlns:cx7="http://schemas.microsoft.com/office/drawing/2016/5/13/chartex" xmlns:cx8="http://schemas.microsoft.com/office/drawing/2016/5/14/chartex" xmlns:mc="http://schemas.openxmlformats.org/markup-compatibility/2006" xmlns:aink="http://schemas.microsoft.com/office/drawing/2016/ink" xmlns:am3d="http://schemas.microsoft.com/office/drawing/2017/model3d" xmlns:o="urn:schemas-microsoft-com:office:office" xmlns:r="http://schemas.openxmlformats.org/officeDocument/2006/relationships" xmlns:m="http://schemas.openxmlformats.org/officeDocument/2006/math" xmlns:v="urn:schemas-microsoft-com:vml" xmlns:wp14="http://schemas.microsoft.com/office/word/2010/wordprocessingDrawing" xmlns:wp="http://schemas.openxmlformats.org/drawingml/2006/wordprocessingDrawing" xmlns:w10="urn:schemas-microsoft-com:office:word" xmlns:w="http://schemas.openxmlformats.org/wordprocessingml/2006/main" xmlns:w14="http://schemas.microsoft.com/office/word/2010/wordml" xmlns:w15="http://schemas.microsoft.com/office/word/2012/wordml" xmlns:w16cid="http://schemas.microsoft.com/office/word/2016/wordml/cid" xmlns:w16se="http://schemas.microsoft.com/office/word/2015/wordml/symex" xmlns:wpg="http://schemas.microsoft.com/office/word/2010/wordprocessingGroup" xmlns:wpi="http://schemas.microsoft.com/office/word/2010/wordprocessingInk" xmlns:wne="http://schemas.microsoft.com/office/word/2006/wordml" xmlns:wps="http://schemas.microsoft.com/office/word/2010/wordprocessingShape" mc:Ignorable="w14 w15 w16se w16cid wp14">
+<w:document xmlns:wpc="http://schemas.microsoft.com/office/word/2010/wordprocessingCanvas" xmlns:mc="http://schemas.openxmlformats.org/markup-compatibility/2006" xmlns:o="urn:schemas-microsoft-com:office:office" xmlns:r="http://schemas.openxmlformats.org/officeDocument/2006/relationships" xmlns:m="http://schemas.openxmlformats.org/officeDocument/2006/math" xmlns:v="urn:schemas-microsoft-com:vml" xmlns:wp14="http://schemas.microsoft.com/office/word/2010/wordprocessingDrawing" xmlns:wp="http://schemas.openxmlformats.org/drawingml/2006/wordprocessingDrawing" xmlns:w10="urn:schemas-microsoft-com:office:word" xmlns:w="http://schemas.openxmlformats.org/wordprocessingml/2006/main" xmlns:w14="http://schemas.microsoft.com/office/word/2010/wordml" xmlns:w15="http://schemas.microsoft.com/office/word/2012/wordml" xmlns:wpg="http://schemas.microsoft.com/office/word/2010/wordprocessingGroup" xmlns:wpi="http://schemas.microsoft.com/office/word/2010/wordprocessingInk" xmlns:wne="http://schemas.microsoft.com/office/word/2006/wordml" xmlns:wps="http://schemas.microsoft.com/office/word/2010/wordprocessingShape" mc:Ignorable="w14 w15 wp14">
   <w:body>
     <w:p>
       <w:pPr>
@@ -198,83 +198,7 @@
             </w14:gradFill>
           </w14:textFill>
         </w:rPr>
-        <w:t xml:space="preserve">82, </w:t>
-      </w:r>
-      <w:proofErr w:type="spellStart"/>
-      <w:r>
-        <w:rPr>
-          <w:color w:val="AE9638" w:themeColor="accent1" w:themeShade="BF"/>
-          <w14:textFill>
-            <w14:gradFill>
-              <w14:gsLst>
-                <w14:gs w14:pos="0">
-                  <w14:schemeClr w14:val="accent1">
-                    <w14:lumMod w14:val="50000"/>
-                    <w14:lumOff w14:val="0"/>
-                    <w14:shade w14:val="30000"/>
-                    <w14:satMod w14:val="115000"/>
-                  </w14:schemeClr>
-                </w14:gs>
-                <w14:gs w14:pos="50000">
-                  <w14:schemeClr w14:val="accent1">
-                    <w14:lumMod w14:val="50000"/>
-                    <w14:lumOff w14:val="0"/>
-                    <w14:shade w14:val="67500"/>
-                    <w14:satMod w14:val="115000"/>
-                  </w14:schemeClr>
-                </w14:gs>
-                <w14:gs w14:pos="100000">
-                  <w14:schemeClr w14:val="accent1">
-                    <w14:lumMod w14:val="50000"/>
-                    <w14:lumOff w14:val="0"/>
-                    <w14:shade w14:val="100000"/>
-                    <w14:satMod w14:val="115000"/>
-                  </w14:schemeClr>
-                </w14:gs>
-              </w14:gsLst>
-              <w14:lin w14:ang="8100000" w14:scaled="0"/>
-            </w14:gradFill>
-          </w14:textFill>
-        </w:rPr>
-        <w:t>Belgachia</w:t>
-      </w:r>
-      <w:proofErr w:type="spellEnd"/>
-      <w:r>
-        <w:rPr>
-          <w:color w:val="AE9638" w:themeColor="accent1" w:themeShade="BF"/>
-          <w14:textFill>
-            <w14:gradFill>
-              <w14:gsLst>
-                <w14:gs w14:pos="0">
-                  <w14:schemeClr w14:val="accent1">
-                    <w14:lumMod w14:val="50000"/>
-                    <w14:lumOff w14:val="0"/>
-                    <w14:shade w14:val="30000"/>
-                    <w14:satMod w14:val="115000"/>
-                  </w14:schemeClr>
-                </w14:gs>
-                <w14:gs w14:pos="50000">
-                  <w14:schemeClr w14:val="accent1">
-                    <w14:lumMod w14:val="50000"/>
-                    <w14:lumOff w14:val="0"/>
-                    <w14:shade w14:val="67500"/>
-                    <w14:satMod w14:val="115000"/>
-                  </w14:schemeClr>
-                </w14:gs>
-                <w14:gs w14:pos="100000">
-                  <w14:schemeClr w14:val="accent1">
-                    <w14:lumMod w14:val="50000"/>
-                    <w14:lumOff w14:val="0"/>
-                    <w14:shade w14:val="100000"/>
-                    <w14:satMod w14:val="115000"/>
-                  </w14:schemeClr>
-                </w14:gs>
-              </w14:gsLst>
-              <w14:lin w14:ang="8100000" w14:scaled="0"/>
-            </w14:gradFill>
-          </w14:textFill>
-        </w:rPr>
-        <w:t xml:space="preserve"> Road, R.H.E, Kolkata-37 </w:t>
+        <w:t xml:space="preserve">82, Belgachia Road, R.H.E, Kolkata-37 </w:t>
       </w:r>
     </w:p>
     <w:p>
@@ -698,35 +622,7 @@
           <w:rStyle w:val="IntenseReference"/>
           <w:i w:val="0"/>
         </w:rPr>
-        <w:t>2019/0</w:t>
-      </w:r>
-      <w:r>
-        <w:rPr>
-          <w:rStyle w:val="IntenseReference"/>
-          <w:i w:val="0"/>
-        </w:rPr>
-        <w:t>9</w:t>
-      </w:r>
-      <w:r>
-        <w:rPr>
-          <w:rStyle w:val="IntenseReference"/>
-          <w:i w:val="0"/>
-        </w:rPr>
-        <w:t xml:space="preserve"> to Present: </w:t>
-      </w:r>
-      <w:r>
-        <w:rPr>
-          <w:rStyle w:val="IntenseReference"/>
-          <w:i w:val="0"/>
-        </w:rPr>
-        <w:t>Capital Numbers</w:t>
-      </w:r>
-      <w:r>
-        <w:rPr>
-          <w:rStyle w:val="IntenseReference"/>
-          <w:i w:val="0"/>
-        </w:rPr>
-        <w:t>.</w:t>
+        <w:t>2019/09 to Present: Capital Numbers.</w:t>
       </w:r>
     </w:p>
     <w:p>
@@ -753,64 +649,7 @@
           <w:sz w:val="23"/>
           <w:szCs w:val="23"/>
         </w:rPr>
-        <w:t xml:space="preserve">using sphere engine </w:t>
-      </w:r>
-      <w:proofErr w:type="spellStart"/>
-      <w:r>
-        <w:rPr>
-          <w:sz w:val="23"/>
-          <w:szCs w:val="23"/>
-        </w:rPr>
-        <w:t>api</w:t>
-      </w:r>
-      <w:proofErr w:type="spellEnd"/>
-      <w:r>
-        <w:rPr>
-          <w:sz w:val="23"/>
-          <w:szCs w:val="23"/>
-        </w:rPr>
-        <w:t xml:space="preserve">, </w:t>
-      </w:r>
-      <w:proofErr w:type="spellStart"/>
-      <w:r>
-        <w:rPr>
-          <w:sz w:val="23"/>
-          <w:szCs w:val="23"/>
-        </w:rPr>
-        <w:t>url</w:t>
-      </w:r>
-      <w:proofErr w:type="spellEnd"/>
-      <w:r>
-        <w:rPr>
-          <w:sz w:val="23"/>
-          <w:szCs w:val="23"/>
-        </w:rPr>
-        <w:t xml:space="preserve"> creation (flask). Proper API Documentation using </w:t>
-      </w:r>
-      <w:proofErr w:type="spellStart"/>
-      <w:r>
-        <w:rPr>
-          <w:sz w:val="23"/>
-          <w:szCs w:val="23"/>
-        </w:rPr>
-        <w:t>Rmarkdown</w:t>
-      </w:r>
-      <w:proofErr w:type="spellEnd"/>
-      <w:r>
-        <w:rPr>
-          <w:sz w:val="23"/>
-          <w:szCs w:val="23"/>
-        </w:rPr>
-        <w:t xml:space="preserve"> framework</w:t>
-      </w:r>
-      <w:bookmarkStart w:id="0" w:name="_GoBack"/>
-      <w:bookmarkEnd w:id="0"/>
-      <w:r>
-        <w:rPr>
-          <w:sz w:val="23"/>
-          <w:szCs w:val="23"/>
-        </w:rPr>
-        <w:t>.</w:t>
+        <w:t>using sphere engine api, url creation (flask). Proper API Documentation using Rmarkdown framework.</w:t>
       </w:r>
     </w:p>
     <w:p>
@@ -840,39 +679,7 @@
           <w:sz w:val="23"/>
           <w:szCs w:val="23"/>
         </w:rPr>
-        <w:t xml:space="preserve">Implemented Web Crawler with </w:t>
-      </w:r>
-      <w:proofErr w:type="spellStart"/>
-      <w:r>
-        <w:rPr>
-          <w:sz w:val="23"/>
-          <w:szCs w:val="23"/>
-        </w:rPr>
-        <w:t>scrapy</w:t>
-      </w:r>
-      <w:proofErr w:type="spellEnd"/>
-      <w:r>
-        <w:rPr>
-          <w:sz w:val="23"/>
-          <w:szCs w:val="23"/>
-        </w:rPr>
-        <w:t xml:space="preserve"> framework in python and scheduled the recrawl with </w:t>
-      </w:r>
-      <w:proofErr w:type="spellStart"/>
-      <w:r>
-        <w:rPr>
-          <w:sz w:val="23"/>
-          <w:szCs w:val="23"/>
-        </w:rPr>
-        <w:t>cron</w:t>
-      </w:r>
-      <w:proofErr w:type="spellEnd"/>
-      <w:r>
-        <w:rPr>
-          <w:sz w:val="23"/>
-          <w:szCs w:val="23"/>
-        </w:rPr>
-        <w:t xml:space="preserve"> jobs for specific domain frequency. Also implemented the User end and back end integration in Flask Framework.</w:t>
+        <w:t>Implemented Web Crawler with scrapy framework in python and scheduled the recrawl with cron jobs for specific domain frequency. Also implemented the User end and back end integration in Flask Framework.</w:t>
       </w:r>
     </w:p>
     <w:p>
@@ -901,21 +708,7 @@
           <w:sz w:val="23"/>
           <w:szCs w:val="23"/>
         </w:rPr>
-        <w:t>Currently working in RASA core project for</w:t>
-      </w:r>
-      <w:r>
-        <w:rPr>
-          <w:sz w:val="23"/>
-          <w:szCs w:val="23"/>
-        </w:rPr>
-        <w:t xml:space="preserve"> </w:t>
-      </w:r>
-      <w:r>
-        <w:rPr>
-          <w:sz w:val="23"/>
-          <w:szCs w:val="23"/>
-        </w:rPr>
-        <w:t>AI assistant (chatbot).</w:t>
+        <w:t>Currently working in RASA core project for AI assistant (chatbot).</w:t>
       </w:r>
     </w:p>
     <w:p>
@@ -1087,7 +880,7 @@
       <w:r>
         <w:rPr>
           <w:noProof/>
-          <w:lang w:val="en-IN" w:eastAsia="en-IN" w:bidi="hi-IN"/>
+          <w:lang w:val="en-IN" w:eastAsia="en-IN"/>
         </w:rPr>
         <w:drawing>
           <wp:inline distT="0" distB="0" distL="0" distR="0" wp14:anchorId="005186DB" wp14:editId="52AF2A91">
@@ -1140,7 +933,7 @@
         <w:r>
           <w:rPr>
             <w:noProof/>
-            <w:lang w:val="en-IN" w:eastAsia="en-IN" w:bidi="hi-IN"/>
+            <w:lang w:val="en-IN" w:eastAsia="en-IN"/>
           </w:rPr>
           <w:drawing>
             <wp:inline distT="0" distB="0" distL="0" distR="0" wp14:anchorId="2500E08F" wp14:editId="2DB394AF">
@@ -1235,19 +1028,13 @@
         <w:rPr>
           <w:lang w:eastAsia="en-IN"/>
         </w:rPr>
-        <w:t xml:space="preserve">: Exposure in MySQL and PostgreSQL. Use of database as </w:t>
+        <w:t xml:space="preserve">: </w:t>
       </w:r>
       <w:r>
         <w:rPr>
           <w:lang w:eastAsia="en-IN"/>
         </w:rPr>
-        <w:t>a product</w:t>
-      </w:r>
-      <w:r>
-        <w:rPr>
-          <w:lang w:eastAsia="en-IN"/>
-        </w:rPr>
-        <w:t>.</w:t>
+        <w:t>Sql, Mysql and Postgre Sql.</w:t>
       </w:r>
     </w:p>
     <w:p>
@@ -1329,124 +1116,98 @@
       <w:pPr>
         <w:pStyle w:val="BodyText"/>
         <w:rPr>
+          <w:rFonts w:asciiTheme="minorHAnsi" w:eastAsiaTheme="minorHAnsi" w:hAnsiTheme="minorHAnsi" w:cstheme="minorBidi"/>
+          <w:noProof/>
+          <w:color w:val="375AAF" w:themeColor="accent4" w:themeShade="BF"/>
+          <w:sz w:val="24"/>
+          <w:szCs w:val="24"/>
+          <w:lang w:eastAsia="en-IN" w:bidi="hi-IN"/>
+        </w:rPr>
+      </w:pPr>
+      <w:r>
+        <w:rPr>
+          <w:rFonts w:asciiTheme="minorHAnsi" w:eastAsiaTheme="minorHAnsi" w:hAnsiTheme="minorHAnsi" w:cstheme="minorBidi"/>
+          <w:noProof/>
+          <w:color w:val="375AAF" w:themeColor="accent4" w:themeShade="BF"/>
+          <w:sz w:val="24"/>
+          <w:szCs w:val="24"/>
+          <w:lang w:eastAsia="en-IN" w:bidi="hi-IN"/>
+        </w:rPr>
+        <w:t xml:space="preserve">ML Algo: </w:t>
+      </w:r>
+      <w:r>
+        <w:rPr>
           <w:lang w:eastAsia="en-IN"/>
         </w:rPr>
-      </w:pPr>
+        <w:t>RF, Tensorflow, LR, Decision Tree, Naïve Bayes.</w:t>
+      </w:r>
       <w:r>
         <w:rPr>
           <w:lang w:eastAsia="en-IN"/>
         </w:rPr>
-        <w:t xml:space="preserve">Machine Learning Algorithm and Deep Learning (Fully Connected and CNN). Exposure in </w:t>
-      </w:r>
-      <w:r>
-        <w:rPr>
-          <w:color w:val="372971" w:themeColor="accent5" w:themeShade="80"/>
+        <w:t xml:space="preserve"> </w:t>
+      </w:r>
+    </w:p>
+    <w:p>
+      <w:pPr>
+        <w:pStyle w:val="BodyText"/>
+        <w:rPr>
           <w:lang w:eastAsia="en-IN"/>
         </w:rPr>
-        <w:t>TensorFlow</w:t>
-      </w:r>
-      <w:r>
-        <w:rPr>
-          <w:color w:val="C00000"/>
+      </w:pPr>
+      <w:r>
+        <w:rPr>
+          <w:rFonts w:asciiTheme="minorHAnsi" w:eastAsiaTheme="minorHAnsi" w:hAnsiTheme="minorHAnsi" w:cstheme="minorBidi"/>
+          <w:noProof/>
+          <w:color w:val="375AAF" w:themeColor="accent4" w:themeShade="BF"/>
+          <w:sz w:val="24"/>
+          <w:szCs w:val="24"/>
+          <w:lang w:eastAsia="en-IN" w:bidi="hi-IN"/>
+        </w:rPr>
+        <w:t>Scraper</w:t>
+      </w:r>
+      <w:r>
+        <w:rPr>
           <w:lang w:eastAsia="en-IN"/>
         </w:rPr>
-        <w:t xml:space="preserve"> </w:t>
-      </w:r>
-      <w:r>
+        <w:t xml:space="preserve"> : Scrapy Framework and Beautiful Soup</w:t>
+      </w:r>
+    </w:p>
+    <w:p>
+      <w:pPr>
+        <w:pStyle w:val="BodyText"/>
         <w:rPr>
           <w:lang w:eastAsia="en-IN"/>
         </w:rPr>
-        <w:t xml:space="preserve">and </w:t>
-      </w:r>
-      <w:proofErr w:type="spellStart"/>
-      <w:r>
-        <w:rPr>
-          <w:color w:val="372971" w:themeColor="accent5" w:themeShade="80"/>
+      </w:pPr>
+      <w:r>
+        <w:rPr>
+          <w:rFonts w:asciiTheme="minorHAnsi" w:eastAsiaTheme="minorHAnsi" w:hAnsiTheme="minorHAnsi" w:cstheme="minorBidi"/>
+          <w:noProof/>
+          <w:color w:val="375AAF" w:themeColor="accent4" w:themeShade="BF"/>
+          <w:sz w:val="24"/>
+          <w:szCs w:val="24"/>
+          <w:lang w:eastAsia="en-IN" w:bidi="hi-IN"/>
+        </w:rPr>
+        <w:t>API</w:t>
+      </w:r>
+      <w:r>
+        <w:rPr>
           <w:lang w:eastAsia="en-IN"/>
         </w:rPr>
-        <w:t>Keras</w:t>
-      </w:r>
-      <w:proofErr w:type="spellEnd"/>
-      <w:r>
-        <w:rPr>
-          <w:lang w:eastAsia="en-IN"/>
-        </w:rPr>
-        <w:t>. Can apply in both R and Python.</w:t>
-      </w:r>
-    </w:p>
-    <w:p>
-      <w:pPr>
-        <w:pStyle w:val="BodyText"/>
-        <w:rPr>
-          <w:lang w:eastAsia="en-IN"/>
-        </w:rPr>
-      </w:pPr>
-      <w:r>
-        <w:rPr>
-          <w:lang w:eastAsia="en-IN"/>
-        </w:rPr>
-        <w:t xml:space="preserve">Can Write Statistical report in </w:t>
-      </w:r>
-      <w:r>
-        <w:rPr>
-          <w:color w:val="372971" w:themeColor="accent5" w:themeShade="80"/>
-          <w:lang w:eastAsia="en-IN"/>
-        </w:rPr>
-        <w:t>markdown</w:t>
-      </w:r>
-      <w:r>
-        <w:rPr>
-          <w:color w:val="372971" w:themeColor="accent5" w:themeShade="80"/>
-          <w:lang w:eastAsia="en-IN"/>
-        </w:rPr>
-        <w:t xml:space="preserve"> </w:t>
-      </w:r>
-      <w:r>
-        <w:rPr>
-          <w:lang w:eastAsia="en-IN"/>
-        </w:rPr>
-        <w:t xml:space="preserve">and </w:t>
-      </w:r>
-      <w:r>
-        <w:rPr>
-          <w:color w:val="372971" w:themeColor="accent5" w:themeShade="80"/>
-          <w:lang w:eastAsia="en-IN"/>
-        </w:rPr>
-        <w:t>HTML</w:t>
-      </w:r>
-      <w:r>
-        <w:rPr>
-          <w:lang w:eastAsia="en-IN"/>
-        </w:rPr>
-        <w:t>.</w:t>
-      </w:r>
-    </w:p>
-    <w:p>
-      <w:pPr>
-        <w:pStyle w:val="BodyText"/>
-        <w:rPr>
-          <w:lang w:eastAsia="en-IN"/>
-        </w:rPr>
-      </w:pPr>
-      <w:r>
-        <w:rPr>
-          <w:lang w:eastAsia="en-IN"/>
-        </w:rPr>
-        <w:t xml:space="preserve">Excel Skill along with </w:t>
-      </w:r>
-      <w:r>
-        <w:rPr>
-          <w:color w:val="372971" w:themeColor="accent5" w:themeShade="80"/>
-          <w:lang w:eastAsia="en-IN"/>
-        </w:rPr>
-        <w:t xml:space="preserve">VBA </w:t>
-      </w:r>
-      <w:r>
-        <w:rPr>
-          <w:lang w:eastAsia="en-IN"/>
-        </w:rPr>
-        <w:t>(But have not use this skill for last 2 years).</w:t>
-      </w:r>
+        <w:t xml:space="preserve"> : Create API with flask, Api documentation with markdown. Sample </w:t>
+      </w:r>
+      <w:hyperlink r:id="rId16" w:history="1">
+        <w:r>
+          <w:rPr>
+            <w:rStyle w:val="Hyperlink"/>
+            <w:lang w:eastAsia="en-IN"/>
+          </w:rPr>
+          <w:t>here</w:t>
+        </w:r>
+      </w:hyperlink>
+      <w:bookmarkStart w:id="0" w:name="_GoBack"/>
+      <w:bookmarkEnd w:id="0"/>
     </w:p>
     <w:p>
       <w:pPr>
@@ -1481,21 +1242,7 @@
           <w:i w:val="0"/>
         </w:rPr>
         <w:lastRenderedPageBreak/>
-        <w:t xml:space="preserve">2019/01 to </w:t>
-      </w:r>
-      <w:r>
-        <w:rPr>
-          <w:rStyle w:val="IntenseReference"/>
-          <w:i w:val="0"/>
-        </w:rPr>
-        <w:t>2019/09:</w:t>
-      </w:r>
-      <w:r>
-        <w:rPr>
-          <w:rStyle w:val="IntenseReference"/>
-          <w:i w:val="0"/>
-        </w:rPr>
-        <w:t xml:space="preserve"> GSPANN Technologies.</w:t>
+        <w:t>2019/01 to 2019/09: GSPANN Technologies.</w:t>
       </w:r>
     </w:p>
     <w:p>
@@ -1525,21 +1272,12 @@
         </w:rPr>
         <w:t xml:space="preserve">Chatbot </w:t>
       </w:r>
-      <w:proofErr w:type="gramStart"/>
       <w:r>
         <w:rPr>
           <w:sz w:val="23"/>
           <w:szCs w:val="23"/>
         </w:rPr>
-        <w:t>project ,</w:t>
-      </w:r>
-      <w:proofErr w:type="gramEnd"/>
-      <w:r>
-        <w:rPr>
-          <w:sz w:val="23"/>
-          <w:szCs w:val="23"/>
-        </w:rPr>
-        <w:t xml:space="preserve"> develop components like automated text pop up with the help of word embedding. Intent redirection model. </w:t>
+        <w:t xml:space="preserve">project , develop components like automated text pop up with the help of word embedding. Intent redirection model. </w:t>
       </w:r>
     </w:p>
     <w:p>
@@ -1623,7 +1361,6 @@
         </w:rPr>
         <w:t xml:space="preserve">), which predict the features of an Image with Dress Type and other related feature like size, sleeve type. Use of </w:t>
       </w:r>
-      <w:proofErr w:type="spellStart"/>
       <w:r>
         <w:rPr>
           <w:rFonts w:asciiTheme="majorHAnsi" w:eastAsiaTheme="majorEastAsia" w:hAnsiTheme="majorHAnsi" w:cstheme="majorBidi"/>
@@ -1634,7 +1371,6 @@
         </w:rPr>
         <w:t>Keras</w:t>
       </w:r>
-      <w:proofErr w:type="spellEnd"/>
       <w:r>
         <w:rPr>
           <w:rFonts w:ascii="Calibri" w:hAnsi="Calibri" w:cs="Calibri"/>
@@ -1672,21 +1408,12 @@
           <w:color w:val="000000"/>
         </w:rPr>
       </w:pPr>
-      <w:proofErr w:type="spellStart"/>
       <w:r>
         <w:rPr>
           <w:rFonts w:ascii="Calibri" w:hAnsi="Calibri" w:cs="Calibri"/>
           <w:color w:val="000000"/>
         </w:rPr>
-        <w:t>Colour</w:t>
-      </w:r>
-      <w:proofErr w:type="spellEnd"/>
-      <w:r>
-        <w:rPr>
-          <w:rFonts w:ascii="Calibri" w:hAnsi="Calibri" w:cs="Calibri"/>
-          <w:color w:val="000000"/>
-        </w:rPr>
-        <w:t xml:space="preserve"> Detection of an image(dress) using </w:t>
+        <w:t xml:space="preserve">Colour Detection of an image(dress) using </w:t>
       </w:r>
       <w:r>
         <w:rPr>
@@ -1703,55 +1430,7 @@
           <w:rFonts w:ascii="Calibri" w:hAnsi="Calibri" w:cs="Calibri"/>
           <w:color w:val="000000"/>
         </w:rPr>
-        <w:t xml:space="preserve"> by defining the </w:t>
-      </w:r>
-      <w:proofErr w:type="spellStart"/>
-      <w:r>
-        <w:rPr>
-          <w:rFonts w:ascii="Calibri" w:hAnsi="Calibri" w:cs="Calibri"/>
-          <w:color w:val="000000"/>
-        </w:rPr>
-        <w:t>colour</w:t>
-      </w:r>
-      <w:proofErr w:type="spellEnd"/>
-      <w:r>
-        <w:rPr>
-          <w:rFonts w:ascii="Calibri" w:hAnsi="Calibri" w:cs="Calibri"/>
-          <w:color w:val="000000"/>
-        </w:rPr>
-        <w:t xml:space="preserve"> ranges (256 different </w:t>
-      </w:r>
-      <w:proofErr w:type="spellStart"/>
-      <w:r>
-        <w:rPr>
-          <w:rFonts w:ascii="Calibri" w:hAnsi="Calibri" w:cs="Calibri"/>
-          <w:color w:val="000000"/>
-        </w:rPr>
-        <w:t>colours</w:t>
-      </w:r>
-      <w:proofErr w:type="spellEnd"/>
-      <w:r>
-        <w:rPr>
-          <w:rFonts w:ascii="Calibri" w:hAnsi="Calibri" w:cs="Calibri"/>
-          <w:color w:val="000000"/>
-        </w:rPr>
-        <w:t xml:space="preserve">, by web scraping the RGB </w:t>
-      </w:r>
-      <w:proofErr w:type="spellStart"/>
-      <w:r>
-        <w:rPr>
-          <w:rFonts w:ascii="Calibri" w:hAnsi="Calibri" w:cs="Calibri"/>
-          <w:color w:val="000000"/>
-        </w:rPr>
-        <w:t>colour</w:t>
-      </w:r>
-      <w:proofErr w:type="spellEnd"/>
-      <w:r>
-        <w:rPr>
-          <w:rFonts w:ascii="Calibri" w:hAnsi="Calibri" w:cs="Calibri"/>
-          <w:color w:val="000000"/>
-        </w:rPr>
-        <w:t xml:space="preserve"> channels from specific URL and then converting to BGR). Use of library like </w:t>
+        <w:t xml:space="preserve"> by defining the colour ranges (256 different colours, by web scraping the RGB colour channels from specific URL and then converting to BGR). Use of library like </w:t>
       </w:r>
       <w:r>
         <w:rPr>
@@ -1770,7 +1449,6 @@
         </w:rPr>
         <w:t xml:space="preserve"> </w:t>
       </w:r>
-      <w:proofErr w:type="gramStart"/>
       <w:r>
         <w:rPr>
           <w:rFonts w:asciiTheme="majorHAnsi" w:eastAsiaTheme="majorEastAsia" w:hAnsiTheme="majorHAnsi" w:cstheme="majorBidi"/>
@@ -1786,31 +1464,7 @@
           <w:rFonts w:ascii="Calibri" w:hAnsi="Calibri" w:cs="Calibri"/>
           <w:color w:val="000000"/>
         </w:rPr>
-        <w:t>(</w:t>
-      </w:r>
-      <w:proofErr w:type="gramEnd"/>
-      <w:r>
-        <w:rPr>
-          <w:rFonts w:ascii="Calibri" w:hAnsi="Calibri" w:cs="Calibri"/>
-          <w:color w:val="000000"/>
-        </w:rPr>
-        <w:t xml:space="preserve">web scrape) and then building the model from scratch to detect the </w:t>
-      </w:r>
-      <w:proofErr w:type="spellStart"/>
-      <w:r>
-        <w:rPr>
-          <w:rFonts w:ascii="Calibri" w:hAnsi="Calibri" w:cs="Calibri"/>
-          <w:color w:val="000000"/>
-        </w:rPr>
-        <w:t>colour</w:t>
-      </w:r>
-      <w:proofErr w:type="spellEnd"/>
-      <w:r>
-        <w:rPr>
-          <w:rFonts w:ascii="Calibri" w:hAnsi="Calibri" w:cs="Calibri"/>
-          <w:color w:val="000000"/>
-        </w:rPr>
-        <w:t>.</w:t>
+        <w:t>(web scrape) and then building the model from scratch to detect the colour.</w:t>
       </w:r>
     </w:p>
     <w:p>
@@ -1877,7 +1531,7 @@
         </w:rPr>
         <w:t>Consulted the company on Customer Churn</w:t>
       </w:r>
-      <w:hyperlink r:id="rId16"/>
+      <w:hyperlink r:id="rId17"/>
       <w:bookmarkStart w:id="1" w:name="overview"/>
       <w:bookmarkEnd w:id="1"/>
       <w:r>
@@ -1954,29 +1608,7 @@
           <w:szCs w:val="22"/>
           <w:lang w:val="en-IN"/>
         </w:rPr>
-        <w:t xml:space="preserve">Use of Random Forest and Deep Neural network (Simple, fully connected) with </w:t>
-      </w:r>
-      <w:proofErr w:type="spellStart"/>
-      <w:r>
-        <w:rPr>
-          <w:rFonts w:ascii="Calibri" w:eastAsiaTheme="majorEastAsia" w:hAnsi="Calibri" w:cs="Calibri"/>
-          <w:color w:val="000000"/>
-          <w:sz w:val="22"/>
-          <w:szCs w:val="22"/>
-          <w:lang w:val="en-IN"/>
-        </w:rPr>
-        <w:t>keras</w:t>
-      </w:r>
-      <w:proofErr w:type="spellEnd"/>
-      <w:r>
-        <w:rPr>
-          <w:rFonts w:ascii="Calibri" w:eastAsiaTheme="majorEastAsia" w:hAnsi="Calibri" w:cs="Calibri"/>
-          <w:color w:val="000000"/>
-          <w:sz w:val="22"/>
-          <w:szCs w:val="22"/>
-          <w:lang w:val="en-IN"/>
-        </w:rPr>
-        <w:t xml:space="preserve"> to predict the customer churn and help management to take appropriate action.</w:t>
+        <w:t>Use of Random Forest and Deep Neural network (Simple, fully connected) with keras to predict the customer churn and help management to take appropriate action.</w:t>
       </w:r>
     </w:p>
     <w:p>
@@ -2090,7 +1722,6 @@
         </w:rPr>
         <w:t xml:space="preserve">Write Statistical report in </w:t>
       </w:r>
-      <w:proofErr w:type="spellStart"/>
       <w:r>
         <w:rPr>
           <w:color w:val="372971" w:themeColor="accent5" w:themeShade="80"/>
@@ -2098,7 +1729,6 @@
         </w:rPr>
         <w:t>rmarkdown</w:t>
       </w:r>
-      <w:proofErr w:type="spellEnd"/>
       <w:r>
         <w:rPr>
           <w:color w:val="C00000"/>
@@ -2302,46 +1932,32 @@
           <w:sz w:val="22"/>
           <w:szCs w:val="22"/>
         </w:rPr>
-        <w:t xml:space="preserve">Image Recognition Using </w:t>
-      </w:r>
-      <w:proofErr w:type="spellStart"/>
-      <w:proofErr w:type="gramStart"/>
+        <w:t>Image Recognition Using Tensorlfow</w:t>
+      </w:r>
       <w:r>
         <w:rPr>
           <w:bCs/>
           <w:sz w:val="22"/>
           <w:szCs w:val="22"/>
         </w:rPr>
-        <w:t>Tensorlfow</w:t>
-      </w:r>
-      <w:proofErr w:type="spellEnd"/>
+        <w:t>(</w:t>
+      </w:r>
       <w:r>
         <w:rPr>
           <w:bCs/>
           <w:sz w:val="22"/>
           <w:szCs w:val="22"/>
         </w:rPr>
-        <w:t>(</w:t>
-      </w:r>
-      <w:proofErr w:type="gramEnd"/>
+        <w:t xml:space="preserve">High End API: </w:t>
+      </w:r>
       <w:r>
         <w:rPr>
           <w:bCs/>
           <w:sz w:val="22"/>
           <w:szCs w:val="22"/>
         </w:rPr>
-        <w:t xml:space="preserve">High End API: </w:t>
-      </w:r>
-      <w:proofErr w:type="spellStart"/>
-      <w:r>
-        <w:rPr>
-          <w:bCs/>
-          <w:sz w:val="22"/>
-          <w:szCs w:val="22"/>
-        </w:rPr>
         <w:t>Keras</w:t>
       </w:r>
-      <w:proofErr w:type="spellEnd"/>
       <w:r>
         <w:rPr>
           <w:bCs/>
@@ -2457,7 +2073,6 @@
         </w:rPr>
         <w:t xml:space="preserve">Data </w:t>
       </w:r>
-      <w:proofErr w:type="spellStart"/>
       <w:r>
         <w:rPr>
           <w:b/>
@@ -2465,9 +2080,8 @@
           <w:sz w:val="22"/>
           <w:szCs w:val="22"/>
         </w:rPr>
-        <w:t>Mgmt</w:t>
-      </w:r>
-      <w:proofErr w:type="spellEnd"/>
+        <w:t xml:space="preserve">Mgmt </w:t>
+      </w:r>
       <w:r>
         <w:rPr>
           <w:b/>
@@ -2475,67 +2089,42 @@
           <w:sz w:val="22"/>
           <w:szCs w:val="22"/>
         </w:rPr>
+        <w:t>&amp; Visualisation</w:t>
+      </w:r>
+      <w:r>
+        <w:rPr>
+          <w:bCs/>
+          <w:sz w:val="22"/>
+          <w:szCs w:val="22"/>
+        </w:rPr>
         <w:t xml:space="preserve"> </w:t>
       </w:r>
       <w:r>
+        <w:rPr>
+          <w:bCs/>
+          <w:sz w:val="22"/>
+          <w:szCs w:val="22"/>
+        </w:rPr>
+        <w:t>R and Python. Shiny and Dash web application Framework.</w:t>
+      </w:r>
+    </w:p>
+    <w:p>
+      <w:pPr>
+        <w:pStyle w:val="Default"/>
+        <w:ind w:left="720"/>
         <w:rPr>
           <w:b/>
           <w:bCs/>
           <w:sz w:val="22"/>
           <w:szCs w:val="22"/>
         </w:rPr>
-        <w:t>&amp; Visualisation</w:t>
-      </w:r>
-      <w:r>
-        <w:rPr>
-          <w:bCs/>
+      </w:pPr>
+      <w:r>
+        <w:rPr>
           <w:sz w:val="22"/>
           <w:szCs w:val="22"/>
         </w:rPr>
-        <w:t xml:space="preserve"> </w:t>
-      </w:r>
-      <w:r>
-        <w:rPr>
-          <w:bCs/>
-          <w:sz w:val="22"/>
-          <w:szCs w:val="22"/>
-        </w:rPr>
-        <w:t>R and Python. Shiny and Dash web application Framework.</w:t>
-      </w:r>
-    </w:p>
-    <w:p>
-      <w:pPr>
-        <w:pStyle w:val="Default"/>
-        <w:ind w:left="720"/>
-        <w:rPr>
-          <w:b/>
-          <w:bCs/>
-          <w:sz w:val="22"/>
-          <w:szCs w:val="22"/>
-        </w:rPr>
-      </w:pPr>
-      <w:r>
-        <w:rPr>
-          <w:sz w:val="22"/>
-          <w:szCs w:val="22"/>
-        </w:rPr>
-        <w:t xml:space="preserve">Exposure to AWS web application hosting on </w:t>
-      </w:r>
-      <w:proofErr w:type="spellStart"/>
-      <w:r>
-        <w:rPr>
-          <w:sz w:val="22"/>
-          <w:szCs w:val="22"/>
-        </w:rPr>
-        <w:t>linux</w:t>
-      </w:r>
-      <w:proofErr w:type="spellEnd"/>
-      <w:r>
-        <w:rPr>
-          <w:sz w:val="22"/>
-          <w:szCs w:val="22"/>
-        </w:rPr>
-        <w:t xml:space="preserve"> operating system</w:t>
+        <w:t>Exposure to AWS web application hosting on linux operating system</w:t>
       </w:r>
       <w:r>
         <w:rPr>
@@ -2719,44 +2308,49 @@
           <w:lang w:eastAsia="en-IN"/>
         </w:rPr>
       </w:pPr>
-      <w:r>
+    </w:p>
+    <w:p>
+      <w:pPr>
+        <w:ind w:left="360"/>
         <w:rPr>
           <w:noProof/>
-          <w:lang w:eastAsia="en-IN" w:bidi="hi-IN"/>
+          <w:lang w:eastAsia="en-IN"/>
+        </w:rPr>
+      </w:pPr>
+      <w:r>
+        <w:rPr>
+          <w:noProof/>
+          <w:lang w:eastAsia="en-IN"/>
         </w:rPr>
         <w:drawing>
-          <wp:inline distT="0" distB="0" distL="0" distR="0" wp14:anchorId="54FCE910" wp14:editId="0585DD16">
-            <wp:extent cx="5972175" cy="2647950"/>
-            <wp:effectExtent l="0" t="0" r="9525" b="0"/>
-            <wp:docPr id="1" name="Picture" descr="Skills" title="Skill WordCloud"/>
-            <wp:cNvGraphicFramePr/>
+          <wp:inline distT="0" distB="0" distL="0" distR="0" wp14:anchorId="5EB9CBAB" wp14:editId="4092F76E">
+            <wp:extent cx="6115050" cy="3638550"/>
+            <wp:effectExtent l="0" t="0" r="0" b="0"/>
+            <wp:docPr id="1" name="Picture 1"/>
+            <wp:cNvGraphicFramePr>
+              <a:graphicFrameLocks xmlns:a="http://schemas.openxmlformats.org/drawingml/2006/main" noChangeAspect="1"/>
+            </wp:cNvGraphicFramePr>
             <a:graphic xmlns:a="http://schemas.openxmlformats.org/drawingml/2006/main">
               <a:graphicData uri="http://schemas.openxmlformats.org/drawingml/2006/picture">
                 <pic:pic xmlns:pic="http://schemas.openxmlformats.org/drawingml/2006/picture">
                   <pic:nvPicPr>
-                    <pic:cNvPr id="1" name="Picture" descr="Skills" title="Skill WordCloud"/>
+                    <pic:cNvPr id="1" name=""/>
                     <pic:cNvPicPr/>
                   </pic:nvPicPr>
                   <pic:blipFill>
-                    <a:blip r:embed="rId17"/>
+                    <a:blip r:embed="rId18"/>
                     <a:stretch>
                       <a:fillRect/>
                     </a:stretch>
                   </pic:blipFill>
-                  <pic:spPr bwMode="auto">
+                  <pic:spPr>
                     <a:xfrm>
                       <a:off x="0" y="0"/>
-                      <a:ext cx="5982598" cy="2652571"/>
+                      <a:ext cx="6115050" cy="3638550"/>
                     </a:xfrm>
                     <a:prstGeom prst="rect">
                       <a:avLst/>
                     </a:prstGeom>
-                    <a:noFill/>
-                    <a:ln w="9525">
-                      <a:noFill/>
-                      <a:headEnd/>
-                      <a:tailEnd/>
-                    </a:ln>
                   </pic:spPr>
                 </pic:pic>
               </a:graphicData>
@@ -2803,30 +2397,14 @@
         <w:t xml:space="preserve">Below are the articles which were posted on Analytics Vidya &amp; R Codes. </w:t>
       </w:r>
       <w:r>
-        <w:t xml:space="preserve">Won two of the competition, </w:t>
-      </w:r>
-      <w:proofErr w:type="gramStart"/>
-      <w:r>
-        <w:t>Hackathon(</w:t>
-      </w:r>
-      <w:proofErr w:type="gramEnd"/>
-      <w:r>
-        <w:t xml:space="preserve">2018, Jan) and </w:t>
-      </w:r>
-      <w:proofErr w:type="spellStart"/>
-      <w:r>
-        <w:t>Blogathon</w:t>
-      </w:r>
-      <w:proofErr w:type="spellEnd"/>
-      <w:r>
-        <w:t xml:space="preserve"> (April, 2017).</w:t>
+        <w:t>Won two of the competition, Hackathon(2018, Jan) and Blogathon (April, 2017).</w:t>
       </w:r>
     </w:p>
     <w:p>
       <w:pPr>
         <w:ind w:left="360"/>
       </w:pPr>
-      <w:hyperlink r:id="rId18" w:history="1">
+      <w:hyperlink r:id="rId19" w:history="1">
         <w:r>
           <w:rPr>
             <w:rStyle w:val="Hyperlink"/>
@@ -2839,7 +2417,7 @@
       <w:pPr>
         <w:ind w:left="360"/>
       </w:pPr>
-      <w:hyperlink r:id="rId19" w:history="1">
+      <w:hyperlink r:id="rId20" w:history="1">
         <w:r>
           <w:rPr>
             <w:rStyle w:val="Hyperlink"/>
@@ -2869,13 +2447,12 @@
           <w:szCs w:val="24"/>
           <w:lang w:eastAsia="en-IN" w:bidi="hi-IN"/>
         </w:rPr>
-        <w:lastRenderedPageBreak/>
         <w:t>Image Detection Application</w:t>
       </w:r>
       <w:r>
         <w:t xml:space="preserve"> in shiny using VGG16 pre trained model in shiny and R. Source Code </w:t>
       </w:r>
-      <w:hyperlink r:id="rId20" w:history="1">
+      <w:hyperlink r:id="rId21" w:history="1">
         <w:r>
           <w:rPr>
             <w:rStyle w:val="Hyperlink"/>
@@ -2966,18 +2543,10 @@
         <w:t xml:space="preserve"> Robotics</w:t>
       </w:r>
       <w:r>
-        <w:t xml:space="preserve">: Made </w:t>
-      </w:r>
-      <w:proofErr w:type="gramStart"/>
-      <w:r>
-        <w:t>robot</w:t>
-      </w:r>
-      <w:r>
-        <w:t>(</w:t>
-      </w:r>
-      <w:proofErr w:type="gramEnd"/>
-      <w:r>
-        <w:t>motor car)</w:t>
+        <w:t>: Made robot</w:t>
+      </w:r>
+      <w:r>
+        <w:t>(motor car)</w:t>
       </w:r>
       <w:r>
         <w:t xml:space="preserve"> with raspberry pi. It is deployed with temperature sensor, ultrasonic distance sensor and raspberry pi cam module. This robot can move wirelessly. The program to control the robot is written in python</w:t>
@@ -2989,15 +2558,7 @@
         <w:t>Next move is to</w:t>
       </w:r>
       <w:r>
-        <w:t xml:space="preserve"> write function in python in order to make the car </w:t>
-      </w:r>
-      <w:proofErr w:type="spellStart"/>
-      <w:r>
-        <w:t>self driven</w:t>
-      </w:r>
-      <w:proofErr w:type="spellEnd"/>
-      <w:r>
-        <w:t>.</w:t>
+        <w:t xml:space="preserve"> write function in python in order to make the car self driven.</w:t>
       </w:r>
     </w:p>
     <w:p>
@@ -3042,7 +2603,7 @@
       <w:r>
         <w:rPr>
           <w:noProof/>
-          <w:lang w:eastAsia="en-IN" w:bidi="hi-IN"/>
+          <w:lang w:eastAsia="en-IN"/>
         </w:rPr>
         <w:drawing>
           <wp:inline distT="0" distB="0" distL="0" distR="0" wp14:anchorId="7B7F5966" wp14:editId="5F959809">
@@ -3060,7 +2621,7 @@
                     <pic:cNvPicPr/>
                   </pic:nvPicPr>
                   <pic:blipFill>
-                    <a:blip r:embed="rId21"/>
+                    <a:blip r:embed="rId22"/>
                     <a:stretch>
                       <a:fillRect/>
                     </a:stretch>
@@ -3153,7 +2714,6 @@
                 <w:color w:val="000000"/>
                 <w:lang w:eastAsia="en-IN"/>
               </w:rPr>
-              <w:lastRenderedPageBreak/>
               <w:t>GAP</w:t>
             </w:r>
           </w:p>
@@ -3263,27 +2823,7 @@
                 <w:color w:val="000000"/>
                 <w:lang w:eastAsia="en-IN"/>
               </w:rPr>
-              <w:t xml:space="preserve">Worked as Freelancer with Chegg India, Evelyn, </w:t>
-            </w:r>
-            <w:proofErr w:type="spellStart"/>
-            <w:proofErr w:type="gramStart"/>
-            <w:r>
-              <w:rPr>
-                <w:rFonts w:ascii="Calibri" w:eastAsia="Times New Roman" w:hAnsi="Calibri" w:cs="Calibri"/>
-                <w:color w:val="000000"/>
-                <w:lang w:eastAsia="en-IN"/>
-              </w:rPr>
-              <w:t>myWriting,Netscribe</w:t>
-            </w:r>
-            <w:proofErr w:type="spellEnd"/>
-            <w:proofErr w:type="gramEnd"/>
-            <w:r>
-              <w:rPr>
-                <w:rFonts w:ascii="Calibri" w:eastAsia="Times New Roman" w:hAnsi="Calibri" w:cs="Calibri"/>
-                <w:color w:val="000000"/>
-                <w:lang w:eastAsia="en-IN"/>
-              </w:rPr>
-              <w:t xml:space="preserve"> in academic writing(Economics, Finance and Statistics undergraduate courses).</w:t>
+              <w:t>Worked as Freelancer with Chegg India, Evelyn, myWriting,Netscribe in academic writing(Economics, Finance and Statistics undergraduate courses).</w:t>
             </w:r>
           </w:p>
         </w:tc>
@@ -3354,25 +2894,7 @@
                 <w:color w:val="000000"/>
                 <w:lang w:eastAsia="en-IN"/>
               </w:rPr>
-              <w:t xml:space="preserve">Studies in </w:t>
-            </w:r>
-            <w:proofErr w:type="spellStart"/>
-            <w:r>
-              <w:rPr>
-                <w:rFonts w:ascii="Calibri" w:eastAsia="Times New Roman" w:hAnsi="Calibri" w:cs="Calibri"/>
-                <w:color w:val="000000"/>
-                <w:lang w:eastAsia="en-IN"/>
-              </w:rPr>
-              <w:t>Budhissm</w:t>
-            </w:r>
-            <w:proofErr w:type="spellEnd"/>
-            <w:r>
-              <w:rPr>
-                <w:rFonts w:ascii="Calibri" w:eastAsia="Times New Roman" w:hAnsi="Calibri" w:cs="Calibri"/>
-                <w:color w:val="000000"/>
-                <w:lang w:eastAsia="en-IN"/>
-              </w:rPr>
-              <w:t xml:space="preserve">/Vipassana Practice. This involves extensive travelling and time allocation (each course 11 days). So Far </w:t>
+              <w:t xml:space="preserve">Studies in Budhissm/Vipassana Practice. This involves extensive travelling and time allocation (each course 11 days). So Far </w:t>
             </w:r>
             <w:r>
               <w:rPr>
@@ -3404,25 +2926,7 @@
                 <w:color w:val="000000"/>
                 <w:lang w:eastAsia="en-IN"/>
               </w:rPr>
-              <w:t xml:space="preserve">Also involved in trekking. Worked in Green Trail Project and as Assistant Trek leader of </w:t>
-            </w:r>
-            <w:proofErr w:type="spellStart"/>
-            <w:r>
-              <w:rPr>
-                <w:rFonts w:ascii="Calibri" w:eastAsia="Times New Roman" w:hAnsi="Calibri" w:cs="Calibri"/>
-                <w:color w:val="000000"/>
-                <w:lang w:eastAsia="en-IN"/>
-              </w:rPr>
-              <w:t>IndiaHikes</w:t>
-            </w:r>
-            <w:proofErr w:type="spellEnd"/>
-            <w:r>
-              <w:rPr>
-                <w:rFonts w:ascii="Calibri" w:eastAsia="Times New Roman" w:hAnsi="Calibri" w:cs="Calibri"/>
-                <w:color w:val="000000"/>
-                <w:lang w:eastAsia="en-IN"/>
-              </w:rPr>
-              <w:t>. More Information is provided on last page of the resume in Personal Details Section.</w:t>
+              <w:t>Also involved in trekking. Worked in Green Trail Project and as Assistant Trek leader of IndiaHikes. More Information is provided on last page of the resume in Personal Details Section.</w:t>
             </w:r>
           </w:p>
         </w:tc>
@@ -3580,7 +3084,7 @@
       <w:r>
         <w:rPr>
           <w:noProof/>
-          <w:lang w:eastAsia="en-IN" w:bidi="hi-IN"/>
+          <w:lang w:eastAsia="en-IN"/>
         </w:rPr>
         <w:drawing>
           <wp:inline distT="0" distB="0" distL="0" distR="0" wp14:anchorId="08F68663" wp14:editId="748E33C4">
@@ -3600,7 +3104,7 @@
                     </pic:cNvPicPr>
                   </pic:nvPicPr>
                   <pic:blipFill>
-                    <a:blip r:embed="rId22">
+                    <a:blip r:embed="rId23">
                       <a:extLst>
                         <a:ext uri="{28A0092B-C50C-407E-A947-70E740481C1C}">
                           <a14:useLocalDpi xmlns:a14="http://schemas.microsoft.com/office/drawing/2010/main" val="0"/>
@@ -3737,7 +3241,13 @@
         <w:rPr>
           <w:noProof/>
         </w:rPr>
-        <w:t>Dhamma Sringar (Kathmandu, Nepal)</w:t>
+        <w:t>D</w:t>
+      </w:r>
+      <w:r>
+        <w:rPr>
+          <w:noProof/>
+        </w:rPr>
+        <w:t>hamma Sringar (Kathmandu, Nepal)</w:t>
       </w:r>
     </w:p>
     <w:p>
@@ -3751,15 +3261,6 @@
     </w:p>
     <w:p>
       <w:pPr>
-        <w:rPr>
-          <w:b/>
-          <w:sz w:val="28"/>
-          <w:szCs w:val="28"/>
-        </w:rPr>
-      </w:pPr>
-    </w:p>
-    <w:p>
-      <w:pPr>
         <w:pStyle w:val="Heading3"/>
         <w:jc w:val="left"/>
         <w:rPr>
@@ -3770,12 +3271,40 @@
         <w:rPr>
           <w:b/>
         </w:rPr>
-        <w:lastRenderedPageBreak/>
-        <w:t>Personal Detail</w:t>
+        <w:t>Personal DetaiL</w:t>
+      </w:r>
+    </w:p>
+    <w:p>
+      <w:pPr>
+        <w:pStyle w:val="NoSpacing"/>
+      </w:pPr>
+      <w:r>
+        <w:rPr>
+          <w:rStyle w:val="Strong"/>
+        </w:rPr>
+        <w:t>Date of Birth</w:t>
+      </w:r>
+      <w:r>
+        <w:t>- 31</w:t>
+      </w:r>
+      <w:r>
+        <w:rPr>
+          <w:vertAlign w:val="superscript"/>
+        </w:rPr>
+        <w:t>st</w:t>
       </w:r>
       <w:r>
         <w:t xml:space="preserve"> </w:t>
       </w:r>
+      <w:r>
+        <w:rPr>
+          <w:noProof/>
+        </w:rPr>
+        <w:t>October</w:t>
+      </w:r>
+      <w:r>
+        <w:t xml:space="preserve"> 1985                                    </w:t>
+      </w:r>
     </w:p>
     <w:p>
       <w:pPr>
@@ -3785,28 +3314,37 @@
         <w:rPr>
           <w:rStyle w:val="Strong"/>
         </w:rPr>
-        <w:t>Date of Birth</w:t>
-      </w:r>
-      <w:r>
-        <w:t>- 31</w:t>
-      </w:r>
-      <w:r>
-        <w:rPr>
-          <w:vertAlign w:val="superscript"/>
-        </w:rPr>
-        <w:t>st</w:t>
+        <w:t>Age</w:t>
+      </w:r>
+      <w:r>
+        <w:t>: 3</w:t>
+      </w:r>
+      <w:r>
+        <w:t>3</w:t>
+      </w:r>
+      <w:r>
+        <w:t xml:space="preserve"> years </w:t>
+      </w:r>
+      <w:r>
+        <w:t>&amp;</w:t>
       </w:r>
       <w:r>
         <w:t xml:space="preserve"> </w:t>
       </w:r>
       <w:r>
-        <w:rPr>
-          <w:noProof/>
-        </w:rPr>
-        <w:t>October</w:t>
-      </w:r>
-      <w:r>
-        <w:t xml:space="preserve"> 1985                                    </w:t>
+        <w:t>4</w:t>
+      </w:r>
+      <w:r>
+        <w:t xml:space="preserve"> </w:t>
+      </w:r>
+      <w:r>
+        <w:t>month</w:t>
+      </w:r>
+      <w:r>
+        <w:t>s</w:t>
+      </w:r>
+      <w:r>
+        <w:t>.</w:t>
       </w:r>
     </w:p>
     <w:p>
@@ -3817,53 +3355,12 @@
         <w:rPr>
           <w:rStyle w:val="Strong"/>
         </w:rPr>
-        <w:t>Age</w:t>
-      </w:r>
-      <w:r>
-        <w:t>: 3</w:t>
-      </w:r>
-      <w:r>
-        <w:t>3</w:t>
-      </w:r>
-      <w:r>
-        <w:t xml:space="preserve"> years </w:t>
-      </w:r>
-      <w:r>
-        <w:t>&amp;</w:t>
-      </w:r>
-      <w:r>
-        <w:t xml:space="preserve"> </w:t>
-      </w:r>
-      <w:r>
-        <w:t>4</w:t>
-      </w:r>
-      <w:r>
-        <w:t xml:space="preserve"> </w:t>
-      </w:r>
-      <w:r>
-        <w:t>month</w:t>
-      </w:r>
-      <w:r>
-        <w:t>s</w:t>
-      </w:r>
-      <w:r>
-        <w:t>.</w:t>
-      </w:r>
-    </w:p>
-    <w:p>
-      <w:pPr>
-        <w:pStyle w:val="NoSpacing"/>
-      </w:pPr>
-      <w:r>
-        <w:rPr>
-          <w:rStyle w:val="Strong"/>
-        </w:rPr>
         <w:t>Email Id</w:t>
       </w:r>
       <w:r>
         <w:t xml:space="preserve">: </w:t>
       </w:r>
-      <w:hyperlink r:id="rId23" w:history="1">
+      <w:hyperlink r:id="rId24" w:history="1">
         <w:r>
           <w:rPr>
             <w:rStyle w:val="Hyperlink"/>
@@ -3880,7 +3377,7 @@
       <w:r>
         <w:t xml:space="preserve"> </w:t>
       </w:r>
-      <w:hyperlink r:id="rId24" w:history="1">
+      <w:hyperlink r:id="rId25" w:history="1">
         <w:r>
           <w:rPr>
             <w:rStyle w:val="Hyperlink"/>
@@ -4060,23 +3557,7 @@
           <w:sz w:val="20"/>
           <w:szCs w:val="20"/>
         </w:rPr>
-        <w:t xml:space="preserve">I have trekked to </w:t>
-      </w:r>
-      <w:proofErr w:type="spellStart"/>
-      <w:r>
-        <w:rPr>
-          <w:sz w:val="20"/>
-          <w:szCs w:val="20"/>
-        </w:rPr>
-        <w:t>Goechala</w:t>
-      </w:r>
-      <w:proofErr w:type="spellEnd"/>
-      <w:r>
-        <w:rPr>
-          <w:sz w:val="20"/>
-          <w:szCs w:val="20"/>
-        </w:rPr>
-        <w:t xml:space="preserve"> (16000 </w:t>
+        <w:t xml:space="preserve">I have trekked to Goechala (16000 </w:t>
       </w:r>
       <w:r>
         <w:rPr>
@@ -4114,23 +3595,7 @@
           <w:sz w:val="20"/>
           <w:szCs w:val="20"/>
         </w:rPr>
-        <w:t xml:space="preserve">Trekked in </w:t>
-      </w:r>
-      <w:proofErr w:type="spellStart"/>
-      <w:r>
-        <w:rPr>
-          <w:sz w:val="20"/>
-          <w:szCs w:val="20"/>
-        </w:rPr>
-        <w:t>Roopkund</w:t>
-      </w:r>
-      <w:proofErr w:type="spellEnd"/>
-      <w:r>
-        <w:rPr>
-          <w:sz w:val="20"/>
-          <w:szCs w:val="20"/>
-        </w:rPr>
-        <w:t xml:space="preserve"> in 2017.</w:t>
+        <w:t>Trekked in Roopkund in 2017.</w:t>
       </w:r>
     </w:p>
     <w:p>
@@ -4232,7 +3697,7 @@
 </file>
 
 <file path=word/endnotes.xml><?xml version="1.0" encoding="utf-8"?>
-<w:endnotes xmlns:wpc="http://schemas.microsoft.com/office/word/2010/wordprocessingCanvas" xmlns:cx="http://schemas.microsoft.com/office/drawing/2014/chartex" xmlns:cx1="http://schemas.microsoft.com/office/drawing/2015/9/8/chartex" xmlns:cx2="http://schemas.microsoft.com/office/drawing/2015/10/21/chartex" xmlns:cx3="http://schemas.microsoft.com/office/drawing/2016/5/9/chartex" xmlns:cx4="http://schemas.microsoft.com/office/drawing/2016/5/10/chartex" xmlns:cx5="http://schemas.microsoft.com/office/drawing/2016/5/11/chartex" xmlns:cx6="http://schemas.microsoft.com/office/drawing/2016/5/12/chartex" xmlns:cx7="http://schemas.microsoft.com/office/drawing/2016/5/13/chartex" xmlns:cx8="http://schemas.microsoft.com/office/drawing/2016/5/14/chartex" xmlns:mc="http://schemas.openxmlformats.org/markup-compatibility/2006" xmlns:aink="http://schemas.microsoft.com/office/drawing/2016/ink" xmlns:am3d="http://schemas.microsoft.com/office/drawing/2017/model3d" xmlns:o="urn:schemas-microsoft-com:office:office" xmlns:r="http://schemas.openxmlformats.org/officeDocument/2006/relationships" xmlns:m="http://schemas.openxmlformats.org/officeDocument/2006/math" xmlns:v="urn:schemas-microsoft-com:vml" xmlns:wp14="http://schemas.microsoft.com/office/word/2010/wordprocessingDrawing" xmlns:wp="http://schemas.openxmlformats.org/drawingml/2006/wordprocessingDrawing" xmlns:w10="urn:schemas-microsoft-com:office:word" xmlns:w="http://schemas.openxmlformats.org/wordprocessingml/2006/main" xmlns:w14="http://schemas.microsoft.com/office/word/2010/wordml" xmlns:w15="http://schemas.microsoft.com/office/word/2012/wordml" xmlns:w16cid="http://schemas.microsoft.com/office/word/2016/wordml/cid" xmlns:w16se="http://schemas.microsoft.com/office/word/2015/wordml/symex" xmlns:wpg="http://schemas.microsoft.com/office/word/2010/wordprocessingGroup" xmlns:wpi="http://schemas.microsoft.com/office/word/2010/wordprocessingInk" xmlns:wne="http://schemas.microsoft.com/office/word/2006/wordml" xmlns:wps="http://schemas.microsoft.com/office/word/2010/wordprocessingShape" mc:Ignorable="w14 w15 w16se w16cid wp14">
+<w:endnotes xmlns:wpc="http://schemas.microsoft.com/office/word/2010/wordprocessingCanvas" xmlns:mc="http://schemas.openxmlformats.org/markup-compatibility/2006" xmlns:o="urn:schemas-microsoft-com:office:office" xmlns:r="http://schemas.openxmlformats.org/officeDocument/2006/relationships" xmlns:m="http://schemas.openxmlformats.org/officeDocument/2006/math" xmlns:v="urn:schemas-microsoft-com:vml" xmlns:wp14="http://schemas.microsoft.com/office/word/2010/wordprocessingDrawing" xmlns:wp="http://schemas.openxmlformats.org/drawingml/2006/wordprocessingDrawing" xmlns:w10="urn:schemas-microsoft-com:office:word" xmlns:w="http://schemas.openxmlformats.org/wordprocessingml/2006/main" xmlns:w14="http://schemas.microsoft.com/office/word/2010/wordml" xmlns:w15="http://schemas.microsoft.com/office/word/2012/wordml" xmlns:wpg="http://schemas.microsoft.com/office/word/2010/wordprocessingGroup" xmlns:wpi="http://schemas.microsoft.com/office/word/2010/wordprocessingInk" xmlns:wne="http://schemas.microsoft.com/office/word/2006/wordml" xmlns:wps="http://schemas.microsoft.com/office/word/2010/wordprocessingShape" mc:Ignorable="w14 w15 wp14">
   <w:endnote w:type="separator" w:id="-1">
     <w:p>
       <w:pPr>
@@ -4257,7 +3722,7 @@
 </file>
 
 <file path=word/footnotes.xml><?xml version="1.0" encoding="utf-8"?>
-<w:footnotes xmlns:wpc="http://schemas.microsoft.com/office/word/2010/wordprocessingCanvas" xmlns:cx="http://schemas.microsoft.com/office/drawing/2014/chartex" xmlns:cx1="http://schemas.microsoft.com/office/drawing/2015/9/8/chartex" xmlns:cx2="http://schemas.microsoft.com/office/drawing/2015/10/21/chartex" xmlns:cx3="http://schemas.microsoft.com/office/drawing/2016/5/9/chartex" xmlns:cx4="http://schemas.microsoft.com/office/drawing/2016/5/10/chartex" xmlns:cx5="http://schemas.microsoft.com/office/drawing/2016/5/11/chartex" xmlns:cx6="http://schemas.microsoft.com/office/drawing/2016/5/12/chartex" xmlns:cx7="http://schemas.microsoft.com/office/drawing/2016/5/13/chartex" xmlns:cx8="http://schemas.microsoft.com/office/drawing/2016/5/14/chartex" xmlns:mc="http://schemas.openxmlformats.org/markup-compatibility/2006" xmlns:aink="http://schemas.microsoft.com/office/drawing/2016/ink" xmlns:am3d="http://schemas.microsoft.com/office/drawing/2017/model3d" xmlns:o="urn:schemas-microsoft-com:office:office" xmlns:r="http://schemas.openxmlformats.org/officeDocument/2006/relationships" xmlns:m="http://schemas.openxmlformats.org/officeDocument/2006/math" xmlns:v="urn:schemas-microsoft-com:vml" xmlns:wp14="http://schemas.microsoft.com/office/word/2010/wordprocessingDrawing" xmlns:wp="http://schemas.openxmlformats.org/drawingml/2006/wordprocessingDrawing" xmlns:w10="urn:schemas-microsoft-com:office:word" xmlns:w="http://schemas.openxmlformats.org/wordprocessingml/2006/main" xmlns:w14="http://schemas.microsoft.com/office/word/2010/wordml" xmlns:w15="http://schemas.microsoft.com/office/word/2012/wordml" xmlns:w16cid="http://schemas.microsoft.com/office/word/2016/wordml/cid" xmlns:w16se="http://schemas.microsoft.com/office/word/2015/wordml/symex" xmlns:wpg="http://schemas.microsoft.com/office/word/2010/wordprocessingGroup" xmlns:wpi="http://schemas.microsoft.com/office/word/2010/wordprocessingInk" xmlns:wne="http://schemas.microsoft.com/office/word/2006/wordml" xmlns:wps="http://schemas.microsoft.com/office/word/2010/wordprocessingShape" mc:Ignorable="w14 w15 w16se w16cid wp14">
+<w:footnotes xmlns:wpc="http://schemas.microsoft.com/office/word/2010/wordprocessingCanvas" xmlns:mc="http://schemas.openxmlformats.org/markup-compatibility/2006" xmlns:o="urn:schemas-microsoft-com:office:office" xmlns:r="http://schemas.openxmlformats.org/officeDocument/2006/relationships" xmlns:m="http://schemas.openxmlformats.org/officeDocument/2006/math" xmlns:v="urn:schemas-microsoft-com:vml" xmlns:wp14="http://schemas.microsoft.com/office/word/2010/wordprocessingDrawing" xmlns:wp="http://schemas.openxmlformats.org/drawingml/2006/wordprocessingDrawing" xmlns:w10="urn:schemas-microsoft-com:office:word" xmlns:w="http://schemas.openxmlformats.org/wordprocessingml/2006/main" xmlns:w14="http://schemas.microsoft.com/office/word/2010/wordml" xmlns:w15="http://schemas.microsoft.com/office/word/2012/wordml" xmlns:wpg="http://schemas.microsoft.com/office/word/2010/wordprocessingGroup" xmlns:wpi="http://schemas.microsoft.com/office/word/2010/wordprocessingInk" xmlns:wne="http://schemas.microsoft.com/office/word/2006/wordml" xmlns:wps="http://schemas.microsoft.com/office/word/2010/wordprocessingShape" mc:Ignorable="w14 w15 wp14">
   <w:footnote w:type="separator" w:id="-1">
     <w:p>
       <w:pPr>
@@ -4282,7 +3747,7 @@
 </file>
 
 <file path=word/numbering.xml><?xml version="1.0" encoding="utf-8"?>
-<w:numbering xmlns:wpc="http://schemas.microsoft.com/office/word/2010/wordprocessingCanvas" xmlns:cx="http://schemas.microsoft.com/office/drawing/2014/chartex" xmlns:cx1="http://schemas.microsoft.com/office/drawing/2015/9/8/chartex" xmlns:cx2="http://schemas.microsoft.com/office/drawing/2015/10/21/chartex" xmlns:cx3="http://schemas.microsoft.com/office/drawing/2016/5/9/chartex" xmlns:cx4="http://schemas.microsoft.com/office/drawing/2016/5/10/chartex" xmlns:cx5="http://schemas.microsoft.com/office/drawing/2016/5/11/chartex" xmlns:cx6="http://schemas.microsoft.com/office/drawing/2016/5/12/chartex" xmlns:cx7="http://schemas.microsoft.com/office/drawing/2016/5/13/chartex" xmlns:cx8="http://schemas.microsoft.com/office/drawing/2016/5/14/chartex" xmlns:mc="http://schemas.openxmlformats.org/markup-compatibility/2006" xmlns:aink="http://schemas.microsoft.com/office/drawing/2016/ink" xmlns:am3d="http://schemas.microsoft.com/office/drawing/2017/model3d" xmlns:o="urn:schemas-microsoft-com:office:office" xmlns:r="http://schemas.openxmlformats.org/officeDocument/2006/relationships" xmlns:m="http://schemas.openxmlformats.org/officeDocument/2006/math" xmlns:v="urn:schemas-microsoft-com:vml" xmlns:wp14="http://schemas.microsoft.com/office/word/2010/wordprocessingDrawing" xmlns:wp="http://schemas.openxmlformats.org/drawingml/2006/wordprocessingDrawing" xmlns:w10="urn:schemas-microsoft-com:office:word" xmlns:w="http://schemas.openxmlformats.org/wordprocessingml/2006/main" xmlns:w14="http://schemas.microsoft.com/office/word/2010/wordml" xmlns:w15="http://schemas.microsoft.com/office/word/2012/wordml" xmlns:w16cid="http://schemas.microsoft.com/office/word/2016/wordml/cid" xmlns:w16se="http://schemas.microsoft.com/office/word/2015/wordml/symex" xmlns:wpg="http://schemas.microsoft.com/office/word/2010/wordprocessingGroup" xmlns:wpi="http://schemas.microsoft.com/office/word/2010/wordprocessingInk" xmlns:wne="http://schemas.microsoft.com/office/word/2006/wordml" xmlns:wps="http://schemas.microsoft.com/office/word/2010/wordprocessingShape" mc:Ignorable="w14 w15 w16se w16cid wp14">
+<w:numbering xmlns:wpc="http://schemas.microsoft.com/office/word/2010/wordprocessingCanvas" xmlns:mc="http://schemas.openxmlformats.org/markup-compatibility/2006" xmlns:o="urn:schemas-microsoft-com:office:office" xmlns:r="http://schemas.openxmlformats.org/officeDocument/2006/relationships" xmlns:m="http://schemas.openxmlformats.org/officeDocument/2006/math" xmlns:v="urn:schemas-microsoft-com:vml" xmlns:wp14="http://schemas.microsoft.com/office/word/2010/wordprocessingDrawing" xmlns:wp="http://schemas.openxmlformats.org/drawingml/2006/wordprocessingDrawing" xmlns:w10="urn:schemas-microsoft-com:office:word" xmlns:w="http://schemas.openxmlformats.org/wordprocessingml/2006/main" xmlns:w14="http://schemas.microsoft.com/office/word/2010/wordml" xmlns:w15="http://schemas.microsoft.com/office/word/2012/wordml" xmlns:wpg="http://schemas.microsoft.com/office/word/2010/wordprocessingGroup" xmlns:wpi="http://schemas.microsoft.com/office/word/2010/wordprocessingInk" xmlns:wne="http://schemas.microsoft.com/office/word/2006/wordml" xmlns:wps="http://schemas.microsoft.com/office/word/2010/wordprocessingShape" mc:Ignorable="w14 w15 wp14">
   <w:numPicBullet w:numPicBulletId="0">
     <w:pict>
       <v:shapetype id="_x0000_t75" coordsize="21600,21600" o:spt="75" o:preferrelative="t" path="m@4@5l@4@11@9@11@9@5xe" filled="f" stroked="f">
@@ -4309,7 +3774,7 @@
       </v:shape>
     </w:pict>
   </w:numPicBullet>
-  <w:abstractNum w:abstractNumId="0" w15:restartNumberingAfterBreak="0">
+  <w:abstractNum w:abstractNumId="0">
     <w:nsid w:val="B3A054B4"/>
     <w:multiLevelType w:val="hybridMultilevel"/>
     <w:tmpl w:val="AC25B68B"/>
@@ -4360,7 +3825,7 @@
       <w:lvlJc w:val="left"/>
     </w:lvl>
   </w:abstractNum>
-  <w:abstractNum w:abstractNumId="1" w15:restartNumberingAfterBreak="0">
+  <w:abstractNum w:abstractNumId="1">
     <w:nsid w:val="04DE5EFF"/>
     <w:multiLevelType w:val="hybridMultilevel"/>
     <w:tmpl w:val="70B07604"/>
@@ -4474,7 +3939,7 @@
       </w:rPr>
     </w:lvl>
   </w:abstractNum>
-  <w:abstractNum w:abstractNumId="2" w15:restartNumberingAfterBreak="0">
+  <w:abstractNum w:abstractNumId="2">
     <w:nsid w:val="05EC5361"/>
     <w:multiLevelType w:val="hybridMultilevel"/>
     <w:tmpl w:val="EA72D81C"/>
@@ -4588,7 +4053,7 @@
       </w:rPr>
     </w:lvl>
   </w:abstractNum>
-  <w:abstractNum w:abstractNumId="3" w15:restartNumberingAfterBreak="0">
+  <w:abstractNum w:abstractNumId="3">
     <w:nsid w:val="0A7725E2"/>
     <w:multiLevelType w:val="hybridMultilevel"/>
     <w:tmpl w:val="F3FC9F0E"/>
@@ -4702,7 +4167,7 @@
       </w:rPr>
     </w:lvl>
   </w:abstractNum>
-  <w:abstractNum w:abstractNumId="4" w15:restartNumberingAfterBreak="0">
+  <w:abstractNum w:abstractNumId="4">
     <w:nsid w:val="18011649"/>
     <w:multiLevelType w:val="hybridMultilevel"/>
     <w:tmpl w:val="5B462504"/>
@@ -4816,7 +4281,7 @@
       </w:rPr>
     </w:lvl>
   </w:abstractNum>
-  <w:abstractNum w:abstractNumId="5" w15:restartNumberingAfterBreak="0">
+  <w:abstractNum w:abstractNumId="5">
     <w:nsid w:val="1E08F340"/>
     <w:multiLevelType w:val="hybridMultilevel"/>
     <w:tmpl w:val="6A5404F2"/>
@@ -4867,7 +4332,7 @@
       <w:lvlJc w:val="left"/>
     </w:lvl>
   </w:abstractNum>
-  <w:abstractNum w:abstractNumId="6" w15:restartNumberingAfterBreak="0">
+  <w:abstractNum w:abstractNumId="6">
     <w:nsid w:val="1F6F205C"/>
     <w:multiLevelType w:val="hybridMultilevel"/>
     <w:tmpl w:val="32206DD6"/>
@@ -4981,7 +4446,7 @@
       </w:rPr>
     </w:lvl>
   </w:abstractNum>
-  <w:abstractNum w:abstractNumId="7" w15:restartNumberingAfterBreak="0">
+  <w:abstractNum w:abstractNumId="7">
     <w:nsid w:val="22721BD4"/>
     <w:multiLevelType w:val="hybridMultilevel"/>
     <w:tmpl w:val="7DE2BCBA"/>
@@ -5095,7 +4560,7 @@
       </w:rPr>
     </w:lvl>
   </w:abstractNum>
-  <w:abstractNum w:abstractNumId="8" w15:restartNumberingAfterBreak="0">
+  <w:abstractNum w:abstractNumId="8">
     <w:nsid w:val="28690B50"/>
     <w:multiLevelType w:val="hybridMultilevel"/>
     <w:tmpl w:val="62385536"/>
@@ -5209,7 +4674,7 @@
       </w:rPr>
     </w:lvl>
   </w:abstractNum>
-  <w:abstractNum w:abstractNumId="9" w15:restartNumberingAfterBreak="0">
+  <w:abstractNum w:abstractNumId="9">
     <w:nsid w:val="301438AA"/>
     <w:multiLevelType w:val="hybridMultilevel"/>
     <w:tmpl w:val="3E080F32"/>
@@ -5323,7 +4788,7 @@
       </w:rPr>
     </w:lvl>
   </w:abstractNum>
-  <w:abstractNum w:abstractNumId="10" w15:restartNumberingAfterBreak="0">
+  <w:abstractNum w:abstractNumId="10">
     <w:nsid w:val="39135662"/>
     <w:multiLevelType w:val="hybridMultilevel"/>
     <w:tmpl w:val="8BC48046"/>
@@ -5437,7 +4902,7 @@
       </w:rPr>
     </w:lvl>
   </w:abstractNum>
-  <w:abstractNum w:abstractNumId="11" w15:restartNumberingAfterBreak="0">
+  <w:abstractNum w:abstractNumId="11">
     <w:nsid w:val="3D4657C8"/>
     <w:multiLevelType w:val="hybridMultilevel"/>
     <w:tmpl w:val="A832FD56"/>
@@ -5551,7 +5016,7 @@
       </w:rPr>
     </w:lvl>
   </w:abstractNum>
-  <w:abstractNum w:abstractNumId="12" w15:restartNumberingAfterBreak="0">
+  <w:abstractNum w:abstractNumId="12">
     <w:nsid w:val="41175829"/>
     <w:multiLevelType w:val="hybridMultilevel"/>
     <w:tmpl w:val="CC7E72E6"/>
@@ -5666,7 +5131,7 @@
       </w:rPr>
     </w:lvl>
   </w:abstractNum>
-  <w:abstractNum w:abstractNumId="13" w15:restartNumberingAfterBreak="0">
+  <w:abstractNum w:abstractNumId="13">
     <w:nsid w:val="4C325A3D"/>
     <w:multiLevelType w:val="hybridMultilevel"/>
     <w:tmpl w:val="5CFA5240"/>
@@ -5780,7 +5245,7 @@
       </w:rPr>
     </w:lvl>
   </w:abstractNum>
-  <w:abstractNum w:abstractNumId="14" w15:restartNumberingAfterBreak="0">
+  <w:abstractNum w:abstractNumId="14">
     <w:nsid w:val="4E9914A2"/>
     <w:multiLevelType w:val="hybridMultilevel"/>
     <w:tmpl w:val="5FDC111A"/>
@@ -5894,7 +5359,7 @@
       </w:rPr>
     </w:lvl>
   </w:abstractNum>
-  <w:abstractNum w:abstractNumId="15" w15:restartNumberingAfterBreak="0">
+  <w:abstractNum w:abstractNumId="15">
     <w:nsid w:val="53C57384"/>
     <w:multiLevelType w:val="hybridMultilevel"/>
     <w:tmpl w:val="A3963B02"/>
@@ -6008,7 +5473,7 @@
       </w:rPr>
     </w:lvl>
   </w:abstractNum>
-  <w:abstractNum w:abstractNumId="16" w15:restartNumberingAfterBreak="0">
+  <w:abstractNum w:abstractNumId="16">
     <w:nsid w:val="57C01A27"/>
     <w:multiLevelType w:val="hybridMultilevel"/>
     <w:tmpl w:val="FA2037F4"/>
@@ -6122,7 +5587,7 @@
       </w:rPr>
     </w:lvl>
   </w:abstractNum>
-  <w:abstractNum w:abstractNumId="17" w15:restartNumberingAfterBreak="0">
+  <w:abstractNum w:abstractNumId="17">
     <w:nsid w:val="61460087"/>
     <w:multiLevelType w:val="hybridMultilevel"/>
     <w:tmpl w:val="AF4C7F22"/>
@@ -6236,7 +5701,7 @@
       </w:rPr>
     </w:lvl>
   </w:abstractNum>
-  <w:abstractNum w:abstractNumId="18" w15:restartNumberingAfterBreak="0">
+  <w:abstractNum w:abstractNumId="18">
     <w:nsid w:val="68DD306C"/>
     <w:multiLevelType w:val="hybridMultilevel"/>
     <w:tmpl w:val="BF524EF6"/>
@@ -6350,7 +5815,7 @@
       </w:rPr>
     </w:lvl>
   </w:abstractNum>
-  <w:abstractNum w:abstractNumId="19" w15:restartNumberingAfterBreak="0">
+  <w:abstractNum w:abstractNumId="19">
     <w:nsid w:val="71313CDC"/>
     <w:multiLevelType w:val="hybridMultilevel"/>
     <w:tmpl w:val="1AC431E0"/>
@@ -6464,7 +5929,7 @@
       </w:rPr>
     </w:lvl>
   </w:abstractNum>
-  <w:abstractNum w:abstractNumId="20" w15:restartNumberingAfterBreak="0">
+  <w:abstractNum w:abstractNumId="20">
     <w:nsid w:val="77135323"/>
     <w:multiLevelType w:val="hybridMultilevel"/>
     <w:tmpl w:val="465461C6"/>
@@ -6578,7 +6043,7 @@
       </w:rPr>
     </w:lvl>
   </w:abstractNum>
-  <w:abstractNum w:abstractNumId="21" w15:restartNumberingAfterBreak="0">
+  <w:abstractNum w:abstractNumId="21">
     <w:nsid w:val="7AB53A64"/>
     <w:multiLevelType w:val="hybridMultilevel"/>
     <w:tmpl w:val="787EF4D4"/>
@@ -6762,7 +6227,7 @@
 </file>
 
 <file path=word/styles.xml><?xml version="1.0" encoding="utf-8"?>
-<w:styles xmlns:mc="http://schemas.openxmlformats.org/markup-compatibility/2006" xmlns:r="http://schemas.openxmlformats.org/officeDocument/2006/relationships" xmlns:w="http://schemas.openxmlformats.org/wordprocessingml/2006/main" xmlns:w14="http://schemas.microsoft.com/office/word/2010/wordml" xmlns:w15="http://schemas.microsoft.com/office/word/2012/wordml" xmlns:w16cid="http://schemas.microsoft.com/office/word/2016/wordml/cid" xmlns:w16se="http://schemas.microsoft.com/office/word/2015/wordml/symex" mc:Ignorable="w14 w15 w16se w16cid">
+<w:styles xmlns:mc="http://schemas.openxmlformats.org/markup-compatibility/2006" xmlns:r="http://schemas.openxmlformats.org/officeDocument/2006/relationships" xmlns:w="http://schemas.openxmlformats.org/wordprocessingml/2006/main" xmlns:w14="http://schemas.microsoft.com/office/word/2010/wordml" xmlns:w15="http://schemas.microsoft.com/office/word/2012/wordml" mc:Ignorable="w14 w15">
   <w:docDefaults>
     <w:rPrDefault>
       <w:rPr>
@@ -6778,7 +6243,7 @@
       </w:pPr>
     </w:pPrDefault>
   </w:docDefaults>
-  <w:latentStyles w:defLockedState="0" w:defUIPriority="99" w:defSemiHidden="0" w:defUnhideWhenUsed="0" w:defQFormat="0" w:count="377">
+  <w:latentStyles w:defLockedState="0" w:defUIPriority="99" w:defSemiHidden="0" w:defUnhideWhenUsed="0" w:defQFormat="0" w:count="371">
     <w:lsdException w:name="Normal" w:uiPriority="0" w:qFormat="1"/>
     <w:lsdException w:name="heading 1" w:uiPriority="9" w:qFormat="1"/>
     <w:lsdException w:name="heading 2" w:semiHidden="1" w:uiPriority="9" w:unhideWhenUsed="1" w:qFormat="1"/>
@@ -6884,6 +6349,7 @@
     <w:lsdException w:name="HTML Sample" w:semiHidden="1" w:unhideWhenUsed="1"/>
     <w:lsdException w:name="HTML Typewriter" w:semiHidden="1" w:unhideWhenUsed="1"/>
     <w:lsdException w:name="HTML Variable" w:semiHidden="1" w:unhideWhenUsed="1"/>
+    <w:lsdException w:name="Normal Table" w:semiHidden="1" w:unhideWhenUsed="1"/>
     <w:lsdException w:name="annotation subject" w:semiHidden="1" w:unhideWhenUsed="1"/>
     <w:lsdException w:name="No List" w:semiHidden="1" w:unhideWhenUsed="1"/>
     <w:lsdException w:name="Outline List 1" w:semiHidden="1" w:unhideWhenUsed="1"/>
@@ -6929,9 +6395,11 @@
     <w:lsdException w:name="Table Subtle 1" w:semiHidden="1" w:unhideWhenUsed="1"/>
     <w:lsdException w:name="Table Subtle 2" w:semiHidden="1" w:unhideWhenUsed="1"/>
     <w:lsdException w:name="Table Web 1" w:semiHidden="1" w:unhideWhenUsed="1"/>
+    <w:lsdException w:name="Table Web 2" w:semiHidden="1" w:unhideWhenUsed="1"/>
     <w:lsdException w:name="Table Web 3" w:semiHidden="1" w:unhideWhenUsed="1"/>
     <w:lsdException w:name="Balloon Text" w:semiHidden="1" w:unhideWhenUsed="1"/>
     <w:lsdException w:name="Table Grid" w:uiPriority="59"/>
+    <w:lsdException w:name="Table Theme" w:semiHidden="1" w:unhideWhenUsed="1"/>
     <w:lsdException w:name="Placeholder Text" w:semiHidden="1"/>
     <w:lsdException w:name="No Spacing" w:uiPriority="1" w:qFormat="1"/>
     <w:lsdException w:name="Light Shading" w:uiPriority="60"/>
@@ -7147,12 +6615,6 @@
     <w:lsdException w:name="List Table 5 Dark Accent 6" w:uiPriority="50"/>
     <w:lsdException w:name="List Table 6 Colorful Accent 6" w:uiPriority="51"/>
     <w:lsdException w:name="List Table 7 Colorful Accent 6" w:uiPriority="52"/>
-    <w:lsdException w:name="Mention" w:semiHidden="1" w:unhideWhenUsed="1"/>
-    <w:lsdException w:name="Smart Hyperlink" w:semiHidden="1" w:unhideWhenUsed="1"/>
-    <w:lsdException w:name="Hashtag" w:semiHidden="1" w:unhideWhenUsed="1"/>
-    <w:lsdException w:name="Unresolved Mention" w:semiHidden="1" w:unhideWhenUsed="1"/>
-    <w:lsdException w:name="Smart Link" w:semiHidden="1" w:unhideWhenUsed="1"/>
-    <w:lsdException w:name="Smart Link Error" w:semiHidden="1" w:unhideWhenUsed="1"/>
   </w:latentStyles>
   <w:style w:type="paragraph" w:default="1" w:styleId="Normal">
     <w:name w:val="Normal"/>
@@ -8002,7 +7464,7 @@
     <w:uiPriority w:val="99"/>
     <w:rsid w:val="00AD76ED"/>
   </w:style>
-  <w:style w:type="character" w:styleId="UnresolvedMention">
+  <w:style w:type="character" w:customStyle="1" w:styleId="UnresolvedMention">
     <w:name w:val="Unresolved Mention"/>
     <w:basedOn w:val="DefaultParagraphFont"/>
     <w:uiPriority w:val="99"/>
@@ -8306,7 +7768,7 @@
 </file>
 
 <file path=customXml/itemProps1.xml><?xml version="1.0" encoding="utf-8"?>
-<ds:datastoreItem xmlns:ds="http://schemas.openxmlformats.org/officeDocument/2006/customXml" ds:itemID="{19555C4B-C160-49EC-AD3F-B8D8C9B050F7}">
+<ds:datastoreItem xmlns:ds="http://schemas.openxmlformats.org/officeDocument/2006/customXml" ds:itemID="{B185E7B4-5B34-48BF-A5AF-8AAC7DDF4097}">
   <ds:schemaRefs>
     <ds:schemaRef ds:uri="http://schemas.openxmlformats.org/officeDocument/2006/bibliography"/>
   </ds:schemaRefs>

</xml_diff>